<commit_message>
Updated logbook, parallax added, plans-prices section
</commit_message>
<xml_diff>
--- a/src/misc/documents/Logbook.docx
+++ b/src/misc/documents/Logbook.docx
@@ -99,23 +99,7 @@
         <w:jc w:val="both"/>
       </w:pPr>
       <w:r>
-        <w:t xml:space="preserve">I needed to reinstall node.js and </w:t>
-      </w:r>
-      <w:proofErr w:type="spellStart"/>
-      <w:r>
-        <w:t>npm</w:t>
-      </w:r>
-      <w:proofErr w:type="spellEnd"/>
-      <w:r>
-        <w:t xml:space="preserve">, as there were some issues when trying to install </w:t>
-      </w:r>
-      <w:proofErr w:type="spellStart"/>
-      <w:r>
-        <w:t>npm</w:t>
-      </w:r>
-      <w:proofErr w:type="spellEnd"/>
-      <w:r>
-        <w:t xml:space="preserve"> packages.</w:t>
+        <w:t>I needed to reinstall node.js and npm, as there were some issues when trying to install npm packages.</w:t>
       </w:r>
       <w:r>
         <w:t xml:space="preserve"> </w:t>
@@ -436,11 +420,9 @@
       <w:r>
         <w:t>‘</w:t>
       </w:r>
-      <w:proofErr w:type="spellStart"/>
       <w:r>
         <w:t>uglify</w:t>
       </w:r>
-      <w:proofErr w:type="spellEnd"/>
       <w:r>
         <w:t>’</w:t>
       </w:r>
@@ -694,15 +676,7 @@
         <w:t>gulp tasks have been created into one command using</w:t>
       </w:r>
       <w:r>
-        <w:t xml:space="preserve"> ‘</w:t>
-      </w:r>
-      <w:proofErr w:type="spellStart"/>
-      <w:r>
-        <w:t>runSequence</w:t>
-      </w:r>
-      <w:proofErr w:type="spellEnd"/>
-      <w:r>
-        <w:t>’</w:t>
+        <w:t xml:space="preserve"> ‘runSequence’</w:t>
       </w:r>
       <w:r>
         <w:t>.</w:t>
@@ -757,34 +731,81 @@
         <w:jc w:val="both"/>
       </w:pPr>
       <w:r>
-        <w:t xml:space="preserve">jQuery has been installed onto my machine using </w:t>
-      </w:r>
-      <w:proofErr w:type="spellStart"/>
-      <w:r>
-        <w:t>npm</w:t>
-      </w:r>
-      <w:proofErr w:type="spellEnd"/>
+        <w:t xml:space="preserve">jQuery has been installed onto my machine using npm. </w:t>
+      </w:r>
+      <w:r>
+        <w:t xml:space="preserve">Previously I’ve always just implemented it within </w:t>
+      </w:r>
+      <w:r>
+        <w:rPr>
+          <w:i/>
+        </w:rPr>
+        <w:t xml:space="preserve">‘&lt;script&gt;&lt;/script&gt;’ </w:t>
+      </w:r>
+      <w:r>
+        <w:t>tags.</w:t>
+      </w:r>
+      <w:r>
+        <w:t xml:space="preserve"> I’ll need to brush up on my jQuery skills, as I’m usually using pure JavaScript.</w:t>
+      </w:r>
+      <w:r>
+        <w:t xml:space="preserve"> This hopefully shouldn’t take too long!</w:t>
+      </w:r>
+    </w:p>
+    <w:p>
+      <w:pPr>
+        <w:spacing w:line="276" w:lineRule="auto"/>
+        <w:jc w:val="both"/>
+      </w:pPr>
+    </w:p>
+    <w:p>
+      <w:pPr>
+        <w:spacing w:line="276" w:lineRule="auto"/>
+        <w:jc w:val="both"/>
+        <w:rPr>
+          <w:b/>
+        </w:rPr>
+      </w:pPr>
+      <w:r>
+        <w:rPr>
+          <w:b/>
+        </w:rPr>
+        <w:t>Monday 12</w:t>
+      </w:r>
+      <w:r>
+        <w:rPr>
+          <w:b/>
+          <w:vertAlign w:val="superscript"/>
+        </w:rPr>
+        <w:t>th</w:t>
+      </w:r>
+      <w:r>
+        <w:rPr>
+          <w:b/>
+        </w:rPr>
+        <w:t xml:space="preserve"> June 3pm </w:t>
+      </w:r>
+    </w:p>
+    <w:p>
+      <w:pPr>
+        <w:spacing w:line="276" w:lineRule="auto"/>
+        <w:jc w:val="both"/>
+      </w:pPr>
+      <w:r>
+        <w:t>I’m ready to get a start on Zurb Foundation</w:t>
+      </w:r>
+      <w:r>
+        <w:t xml:space="preserve"> as I’m no</w:t>
+      </w:r>
+      <w:r>
+        <w:t>t too sure how long it will take</w:t>
+      </w:r>
+      <w:r>
+        <w:t xml:space="preserve"> to learn</w:t>
+      </w:r>
       <w:r>
         <w:t xml:space="preserve">. </w:t>
       </w:r>
-      <w:r>
-        <w:t xml:space="preserve">Previously I’ve always just implemented it within </w:t>
-      </w:r>
-      <w:r>
-        <w:rPr>
-          <w:i/>
-        </w:rPr>
-        <w:t xml:space="preserve">‘&lt;script&gt;&lt;/script&gt;’ </w:t>
-      </w:r>
-      <w:r>
-        <w:t>tags.</w:t>
-      </w:r>
-      <w:r>
-        <w:t xml:space="preserve"> I’ll need to brush up on my jQuery skills, as I’m usually using pure JavaScript.</w:t>
-      </w:r>
-      <w:r>
-        <w:t xml:space="preserve"> This hopefully shouldn’t take too long!</w:t>
-      </w:r>
     </w:p>
     <w:p>
       <w:pPr>
@@ -817,49 +838,289 @@
         <w:rPr>
           <w:b/>
         </w:rPr>
-        <w:t xml:space="preserve"> June 3pm </w:t>
-      </w:r>
-    </w:p>
-    <w:p>
-      <w:pPr>
-        <w:spacing w:line="276" w:lineRule="auto"/>
-        <w:jc w:val="both"/>
-      </w:pPr>
-      <w:r>
-        <w:t>I’m ready to get a start on Zurb Foundation</w:t>
-      </w:r>
-      <w:r>
-        <w:t xml:space="preserve"> as I’m no</w:t>
-      </w:r>
-      <w:r>
-        <w:t>t too sure how long it will take</w:t>
-      </w:r>
-      <w:r>
-        <w:t xml:space="preserve"> to learn</w:t>
+        <w:t xml:space="preserve"> June 7</w:t>
+      </w:r>
+      <w:r>
+        <w:rPr>
+          <w:b/>
+        </w:rPr>
+        <w:t>:30pm</w:t>
+      </w:r>
+    </w:p>
+    <w:p>
+      <w:pPr>
+        <w:spacing w:line="276" w:lineRule="auto"/>
+        <w:jc w:val="both"/>
+      </w:pPr>
+      <w:r>
+        <w:t xml:space="preserve">I have just realised </w:t>
+      </w:r>
+      <w:r>
+        <w:t>that I should have probably started the project using Zurb Foundation. The m</w:t>
+      </w:r>
+      <w:r>
+        <w:t xml:space="preserve">istake was learning Gulp first… Whoops…. </w:t>
+      </w:r>
+    </w:p>
+    <w:p>
+      <w:pPr>
+        <w:spacing w:line="276" w:lineRule="auto"/>
+        <w:jc w:val="both"/>
+      </w:pPr>
+      <w:r>
+        <w:t xml:space="preserve">I’ll just keep the gulpfile.js and notes aside for </w:t>
+      </w:r>
+      <w:r>
+        <w:t>the new</w:t>
+      </w:r>
+      <w:r>
+        <w:t xml:space="preserve"> start.</w:t>
+      </w:r>
+    </w:p>
+    <w:p>
+      <w:pPr>
+        <w:spacing w:line="276" w:lineRule="auto"/>
+        <w:jc w:val="both"/>
+      </w:pPr>
+    </w:p>
+    <w:p>
+      <w:pPr>
+        <w:spacing w:line="276" w:lineRule="auto"/>
+        <w:jc w:val="both"/>
+        <w:rPr>
+          <w:b/>
+        </w:rPr>
+      </w:pPr>
+      <w:r>
+        <w:rPr>
+          <w:b/>
+        </w:rPr>
+        <w:t>Tuesday 13</w:t>
+      </w:r>
+      <w:r>
+        <w:rPr>
+          <w:b/>
+          <w:vertAlign w:val="superscript"/>
+        </w:rPr>
+        <w:t>th</w:t>
+      </w:r>
+      <w:r>
+        <w:rPr>
+          <w:b/>
+        </w:rPr>
+        <w:t xml:space="preserve"> June </w:t>
+      </w:r>
+      <w:r>
+        <w:rPr>
+          <w:b/>
+        </w:rPr>
+        <w:t>11am</w:t>
+      </w:r>
+    </w:p>
+    <w:p>
+      <w:pPr>
+        <w:spacing w:line="276" w:lineRule="auto"/>
+        <w:jc w:val="both"/>
+      </w:pPr>
+      <w:r>
+        <w:t>Installing Zurb Foundation 6 using the command line.</w:t>
+      </w:r>
+      <w:r>
+        <w:t xml:space="preserve"> </w:t>
+      </w:r>
+      <w:r>
+        <w:t xml:space="preserve">I’ve created the template using their Zurb template. </w:t>
+      </w:r>
+      <w:r>
+        <w:t>As the project will be using SASS, I chose the SASS version and not the CSS.</w:t>
+      </w:r>
+      <w:r>
+        <w:t xml:space="preserve"> I’</w:t>
+      </w:r>
+      <w:r>
+        <w:t>ve gone through a</w:t>
+      </w:r>
+      <w:r>
+        <w:t xml:space="preserve"> crash course in Foundation and learnt about diffe</w:t>
+      </w:r>
+      <w:r>
+        <w:t>rent utility classes, the grid and documentation found on their website.</w:t>
+      </w:r>
+      <w:r>
+        <w:t xml:space="preserve"> This tutorial took just over 1 hour to watch. However, I’m currently looking into other tutorials, so I’m able to get a full understanding this framework. </w:t>
+      </w:r>
+    </w:p>
+    <w:p>
+      <w:pPr>
+        <w:spacing w:line="276" w:lineRule="auto"/>
+        <w:jc w:val="both"/>
+      </w:pPr>
+      <w:r>
+        <w:t>I can already see how this</w:t>
+      </w:r>
+      <w:r>
+        <w:t xml:space="preserve"> is going to benefit projects, as I’m used to creating most sites from scratch.</w:t>
+      </w:r>
+    </w:p>
+    <w:p>
+      <w:pPr>
+        <w:spacing w:line="276" w:lineRule="auto"/>
+        <w:jc w:val="both"/>
+      </w:pPr>
+    </w:p>
+    <w:p>
+      <w:pPr>
+        <w:spacing w:line="276" w:lineRule="auto"/>
+        <w:jc w:val="both"/>
+        <w:rPr>
+          <w:b/>
+        </w:rPr>
+      </w:pPr>
+      <w:r>
+        <w:rPr>
+          <w:b/>
+        </w:rPr>
+        <w:t>Wednesday 14</w:t>
+      </w:r>
+      <w:r>
+        <w:rPr>
+          <w:b/>
+          <w:vertAlign w:val="superscript"/>
+        </w:rPr>
+        <w:t>th</w:t>
+      </w:r>
+      <w:r>
+        <w:rPr>
+          <w:b/>
+        </w:rPr>
+        <w:t xml:space="preserve"> June </w:t>
+      </w:r>
+      <w:r>
+        <w:rPr>
+          <w:b/>
+        </w:rPr>
+        <w:t>1:45</w:t>
+      </w:r>
+      <w:r>
+        <w:rPr>
+          <w:b/>
+        </w:rPr>
+        <w:t>pm</w:t>
+      </w:r>
+    </w:p>
+    <w:p>
+      <w:pPr>
+        <w:spacing w:line="276" w:lineRule="auto"/>
+        <w:jc w:val="both"/>
+      </w:pPr>
+      <w:r>
+        <w:t>Started a little late today. I’m going</w:t>
+      </w:r>
+      <w:r>
+        <w:t xml:space="preserve"> through the documentation of Foundation and identifying the classes and utilities </w:t>
+      </w:r>
+      <w:r>
+        <w:t>that I’ll use within the task.</w:t>
+      </w:r>
+      <w:r>
+        <w:t xml:space="preserve"> All assets within the project folder have been commented, whenever any changes have been made.</w:t>
+      </w:r>
+      <w:r>
+        <w:t xml:space="preserve"> I want to keep the </w:t>
+      </w:r>
+      <w:r>
+        <w:t>original</w:t>
+      </w:r>
+      <w:r>
+        <w:t xml:space="preserve"> code commented out to assist in fixing any bugs.</w:t>
+      </w:r>
+    </w:p>
+    <w:p>
+      <w:pPr>
+        <w:spacing w:line="276" w:lineRule="auto"/>
+        <w:jc w:val="both"/>
+      </w:pPr>
+    </w:p>
+    <w:p>
+      <w:pPr>
+        <w:spacing w:line="276" w:lineRule="auto"/>
+        <w:jc w:val="both"/>
+        <w:rPr>
+          <w:b/>
+        </w:rPr>
+      </w:pPr>
+      <w:r>
+        <w:rPr>
+          <w:b/>
+        </w:rPr>
+        <w:t>Wednesday 14</w:t>
+      </w:r>
+      <w:r>
+        <w:rPr>
+          <w:b/>
+          <w:vertAlign w:val="superscript"/>
+        </w:rPr>
+        <w:t>th</w:t>
+      </w:r>
+      <w:r>
+        <w:rPr>
+          <w:b/>
+        </w:rPr>
+        <w:t xml:space="preserve"> June </w:t>
+      </w:r>
+      <w:r>
+        <w:rPr>
+          <w:b/>
+        </w:rPr>
+        <w:t xml:space="preserve">4pm </w:t>
+      </w:r>
+    </w:p>
+    <w:p>
+      <w:pPr>
+        <w:spacing w:line="276" w:lineRule="auto"/>
+        <w:jc w:val="both"/>
+      </w:pPr>
+      <w:r>
+        <w:t>As the landing page is requiring</w:t>
+      </w:r>
+      <w:r>
+        <w:t xml:space="preserve"> some custom styling over the Foundation framework, I’ve put any SCSS/CSS into a custom file and imported it within the app.scss</w:t>
       </w:r>
       <w:r>
         <w:t xml:space="preserve">. </w:t>
       </w:r>
-    </w:p>
-    <w:p>
-      <w:pPr>
-        <w:spacing w:line="276" w:lineRule="auto"/>
-        <w:jc w:val="both"/>
-      </w:pPr>
-    </w:p>
-    <w:p>
-      <w:pPr>
-        <w:spacing w:line="276" w:lineRule="auto"/>
-        <w:jc w:val="both"/>
-        <w:rPr>
-          <w:b/>
-        </w:rPr>
-      </w:pPr>
-      <w:r>
-        <w:rPr>
-          <w:b/>
-        </w:rPr>
-        <w:t>Monday 12</w:t>
+      <w:r>
+        <w:t xml:space="preserve">Changes such as the colours and position </w:t>
+      </w:r>
+      <w:r>
+        <w:t>of elements have been modified.</w:t>
+      </w:r>
+    </w:p>
+    <w:p>
+      <w:pPr>
+        <w:spacing w:line="276" w:lineRule="auto"/>
+        <w:jc w:val="both"/>
+      </w:pPr>
+    </w:p>
+    <w:p>
+      <w:pPr>
+        <w:spacing w:line="276" w:lineRule="auto"/>
+        <w:jc w:val="both"/>
+      </w:pPr>
+    </w:p>
+    <w:p>
+      <w:pPr>
+        <w:spacing w:line="276" w:lineRule="auto"/>
+        <w:jc w:val="both"/>
+        <w:rPr>
+          <w:b/>
+        </w:rPr>
+      </w:pPr>
+      <w:r>
+        <w:rPr>
+          <w:b/>
+        </w:rPr>
+        <w:t>Thursday 15</w:t>
       </w:r>
       <w:r>
         <w:rPr>
@@ -872,64 +1133,61 @@
         <w:rPr>
           <w:b/>
         </w:rPr>
-        <w:t xml:space="preserve"> June 7</w:t>
-      </w:r>
-      <w:r>
-        <w:rPr>
-          <w:b/>
-        </w:rPr>
-        <w:t>:30pm</w:t>
-      </w:r>
-    </w:p>
-    <w:p>
-      <w:pPr>
-        <w:spacing w:line="276" w:lineRule="auto"/>
-        <w:jc w:val="both"/>
-      </w:pPr>
-      <w:r>
-        <w:t xml:space="preserve">I have just realised </w:t>
-      </w:r>
-      <w:r>
-        <w:t>that I should have probably started the project using Zurb Foundation. The m</w:t>
-      </w:r>
-      <w:r>
-        <w:t xml:space="preserve">istake was learning Gulp first… Whoops…. </w:t>
-      </w:r>
-    </w:p>
-    <w:p>
-      <w:pPr>
-        <w:spacing w:line="276" w:lineRule="auto"/>
-        <w:jc w:val="both"/>
-      </w:pPr>
-      <w:r>
-        <w:t xml:space="preserve">I’ll just keep the gulpfile.js and notes aside for </w:t>
-      </w:r>
-      <w:r>
-        <w:t>the new</w:t>
-      </w:r>
-      <w:r>
-        <w:t xml:space="preserve"> start.</w:t>
-      </w:r>
-    </w:p>
-    <w:p>
-      <w:pPr>
-        <w:spacing w:line="276" w:lineRule="auto"/>
-        <w:jc w:val="both"/>
-      </w:pPr>
-    </w:p>
-    <w:p>
-      <w:pPr>
-        <w:spacing w:line="276" w:lineRule="auto"/>
-        <w:jc w:val="both"/>
-        <w:rPr>
-          <w:b/>
-        </w:rPr>
-      </w:pPr>
-      <w:r>
-        <w:rPr>
-          <w:b/>
-        </w:rPr>
-        <w:t>Tuesday 13</w:t>
+        <w:t xml:space="preserve"> June </w:t>
+      </w:r>
+      <w:r>
+        <w:rPr>
+          <w:b/>
+        </w:rPr>
+        <w:t>1pm</w:t>
+      </w:r>
+    </w:p>
+    <w:p>
+      <w:pPr>
+        <w:spacing w:line="276" w:lineRule="auto"/>
+        <w:jc w:val="both"/>
+      </w:pPr>
+      <w:r>
+        <w:t>Progress is going alright at the moment. The main thing holding me back is learning the css framework Foundation, however, it is getting there.</w:t>
+      </w:r>
+    </w:p>
+    <w:p>
+      <w:pPr>
+        <w:spacing w:line="276" w:lineRule="auto"/>
+        <w:jc w:val="both"/>
+      </w:pPr>
+      <w:r>
+        <w:t>The main structure of the site is set up and the first section (carousel slider background) is finished.</w:t>
+      </w:r>
+      <w:r>
+        <w:t xml:space="preserve"> There are some tweaks, but this shouldn’t take too long I hope. </w:t>
+      </w:r>
+      <w:r>
+        <w:t xml:space="preserve">To implement the slider as the background image took about 1 ½ hours. </w:t>
+      </w:r>
+      <w:r>
+        <w:t>There is most likely a better way of doing it, but it’s all part of the learning process.</w:t>
+      </w:r>
+    </w:p>
+    <w:p>
+      <w:pPr>
+        <w:spacing w:line="276" w:lineRule="auto"/>
+        <w:jc w:val="both"/>
+      </w:pPr>
+    </w:p>
+    <w:p>
+      <w:pPr>
+        <w:spacing w:line="276" w:lineRule="auto"/>
+        <w:jc w:val="both"/>
+        <w:rPr>
+          <w:b/>
+        </w:rPr>
+      </w:pPr>
+      <w:r>
+        <w:rPr>
+          <w:b/>
+        </w:rPr>
+        <w:t>Friday 16</w:t>
       </w:r>
       <w:r>
         <w:rPr>
@@ -942,546 +1200,331 @@
         <w:rPr>
           <w:b/>
         </w:rPr>
-        <w:t xml:space="preserve"> June </w:t>
-      </w:r>
-      <w:r>
-        <w:rPr>
-          <w:b/>
-        </w:rPr>
-        <w:t>11am</w:t>
-      </w:r>
-    </w:p>
-    <w:p>
-      <w:pPr>
-        <w:spacing w:line="276" w:lineRule="auto"/>
-        <w:jc w:val="both"/>
-      </w:pPr>
-      <w:r>
-        <w:t>Installing Zurb Foundation 6 using the command line.</w:t>
+        <w:t xml:space="preserve"> June 10am</w:t>
+      </w:r>
+    </w:p>
+    <w:p>
+      <w:pPr>
+        <w:spacing w:line="276" w:lineRule="auto"/>
+        <w:jc w:val="both"/>
+      </w:pPr>
+      <w:r>
+        <w:t>Ma</w:t>
+      </w:r>
+      <w:r>
+        <w:t>de some updated commits to the G</w:t>
+      </w:r>
+      <w:r>
+        <w:t xml:space="preserve">it repo. </w:t>
+      </w:r>
+      <w:r>
+        <w:t xml:space="preserve">I’ve made a good start on the second section of the website by pulling in icons from Font-Awesome. </w:t>
+      </w:r>
+      <w:r>
+        <w:t xml:space="preserve">The structure is there, just need some tweaks to the styling. </w:t>
+      </w:r>
+      <w:r>
+        <w:t xml:space="preserve">Most of the second section has taken about 3 hours. </w:t>
+      </w:r>
+      <w:r>
+        <w:t xml:space="preserve">I wanted to use foundation’s grid </w:t>
+      </w:r>
+      <w:r>
+        <w:t>to help structure this section, as this section does take on a more grid-like look.</w:t>
+      </w:r>
+    </w:p>
+    <w:p>
+      <w:pPr>
+        <w:spacing w:line="276" w:lineRule="auto"/>
+        <w:jc w:val="both"/>
+      </w:pPr>
+    </w:p>
+    <w:p>
+      <w:pPr>
+        <w:spacing w:line="276" w:lineRule="auto"/>
+        <w:jc w:val="both"/>
+        <w:rPr>
+          <w:b/>
+        </w:rPr>
+      </w:pPr>
+      <w:r>
+        <w:rPr>
+          <w:b/>
+        </w:rPr>
+        <w:t>Friday 16</w:t>
+      </w:r>
+      <w:r>
+        <w:rPr>
+          <w:b/>
+          <w:vertAlign w:val="superscript"/>
+        </w:rPr>
+        <w:t>th</w:t>
+      </w:r>
+      <w:r>
+        <w:rPr>
+          <w:b/>
+        </w:rPr>
+        <w:t xml:space="preserve"> June 4pm</w:t>
+      </w:r>
+    </w:p>
+    <w:p>
+      <w:pPr>
+        <w:spacing w:line="276" w:lineRule="auto"/>
+        <w:jc w:val="both"/>
+      </w:pPr>
+      <w:r>
+        <w:t xml:space="preserve">Updated the Git Repo and have made more styling tweaks to the second section. </w:t>
+      </w:r>
+      <w:r>
+        <w:t xml:space="preserve">I’ve still got to crack out </w:t>
+      </w:r>
+      <w:r>
+        <w:t>optimising it for mobile</w:t>
+      </w:r>
+      <w:r>
+        <w:t xml:space="preserve"> devices</w:t>
+      </w:r>
+      <w:r>
+        <w:t xml:space="preserve">, however so far, it seems to be going well. </w:t>
+      </w:r>
+      <w:r>
+        <w:t>I found the first section</w:t>
+      </w:r>
+      <w:r>
+        <w:t xml:space="preserve"> more</w:t>
+      </w:r>
+      <w:r>
+        <w:t xml:space="preserve"> difficult</w:t>
+      </w:r>
+      <w:r>
+        <w:t xml:space="preserve"> than this one</w:t>
+      </w:r>
+      <w:r>
+        <w:t>, as I haven’t really worke</w:t>
+      </w:r>
+      <w:r>
+        <w:t>d with carousel sliders before.</w:t>
+      </w:r>
+      <w:r>
+        <w:t xml:space="preserve"> Hoping to have the second section complete by the end of the day.</w:t>
+      </w:r>
+    </w:p>
+    <w:p>
+      <w:pPr>
+        <w:spacing w:line="276" w:lineRule="auto"/>
+        <w:jc w:val="both"/>
+      </w:pPr>
+    </w:p>
+    <w:p>
+      <w:pPr>
+        <w:spacing w:line="276" w:lineRule="auto"/>
+        <w:jc w:val="both"/>
+        <w:rPr>
+          <w:b/>
+        </w:rPr>
+      </w:pPr>
+      <w:r>
+        <w:rPr>
+          <w:b/>
+        </w:rPr>
+        <w:t>Friday 16</w:t>
+      </w:r>
+      <w:r>
+        <w:rPr>
+          <w:b/>
+          <w:vertAlign w:val="superscript"/>
+        </w:rPr>
+        <w:t>th</w:t>
+      </w:r>
+      <w:r>
+        <w:rPr>
+          <w:b/>
+        </w:rPr>
+        <w:t xml:space="preserve"> June 10:30</w:t>
+      </w:r>
+      <w:r>
+        <w:rPr>
+          <w:b/>
+        </w:rPr>
+        <w:t>pm</w:t>
+      </w:r>
+    </w:p>
+    <w:p>
+      <w:pPr>
+        <w:spacing w:line="276" w:lineRule="auto"/>
+        <w:jc w:val="both"/>
+      </w:pPr>
+      <w:r>
+        <w:t xml:space="preserve">It’s taken longer than I was hoping, but I’ve fixed some issues with the styling of section 2. </w:t>
+      </w:r>
+      <w:r>
+        <w:t>It didn’</w:t>
+      </w:r>
+      <w:r>
+        <w:t>t want to align</w:t>
+      </w:r>
+      <w:r>
+        <w:t xml:space="preserve"> the top two badge</w:t>
+      </w:r>
+      <w:r>
+        <w:t xml:space="preserve">s with the rest of the content. </w:t>
+      </w:r>
+      <w:r>
+        <w:t>It was a simple class defining error.</w:t>
+      </w:r>
+      <w:r>
+        <w:t xml:space="preserve"> As Foundation is such a new learning curve, I’</w:t>
+      </w:r>
+      <w:r>
+        <w:t>m glad it’s</w:t>
+      </w:r>
+      <w:r>
+        <w:t xml:space="preserve"> pushing my abilities to achieve this project.</w:t>
+      </w:r>
+      <w:r>
+        <w:t xml:space="preserve"> Although it might not be the most efficient way of doing things, </w:t>
+      </w:r>
+      <w:r>
+        <w:t>it’</w:t>
+      </w:r>
+      <w:r>
+        <w:t>s still a way!</w:t>
+      </w:r>
+      <w:r>
+        <w:t xml:space="preserve"> It’s all part of the learning process.</w:t>
+      </w:r>
+    </w:p>
+    <w:p>
+      <w:pPr>
+        <w:spacing w:line="276" w:lineRule="auto"/>
+        <w:jc w:val="both"/>
+      </w:pPr>
+      <w:r>
+        <w:t>I’</w:t>
+      </w:r>
+      <w:r>
+        <w:t>m changing a huge amount</w:t>
+      </w:r>
+      <w:r>
+        <w:t xml:space="preserve"> inside the </w:t>
+      </w:r>
+      <w:r>
+        <w:t>_</w:t>
+      </w:r>
+      <w:r>
+        <w:t>settings.scss file and the custom stylesheet is coming in seriously useful.</w:t>
+      </w:r>
+    </w:p>
+    <w:p>
+      <w:pPr>
+        <w:spacing w:line="276" w:lineRule="auto"/>
+        <w:jc w:val="both"/>
+      </w:pPr>
+    </w:p>
+    <w:p>
+      <w:pPr>
+        <w:spacing w:line="276" w:lineRule="auto"/>
+        <w:jc w:val="both"/>
+      </w:pPr>
+    </w:p>
+    <w:p>
+      <w:pPr>
+        <w:spacing w:line="276" w:lineRule="auto"/>
+        <w:jc w:val="both"/>
+        <w:rPr>
+          <w:b/>
+        </w:rPr>
+      </w:pPr>
+      <w:r>
+        <w:rPr>
+          <w:b/>
+        </w:rPr>
+        <w:t>Saturday 17</w:t>
+      </w:r>
+      <w:r>
+        <w:rPr>
+          <w:b/>
+          <w:vertAlign w:val="superscript"/>
+        </w:rPr>
+        <w:t>th</w:t>
+      </w:r>
+      <w:r>
+        <w:rPr>
+          <w:b/>
+        </w:rPr>
+        <w:t xml:space="preserve"> June 11pm</w:t>
+      </w:r>
+    </w:p>
+    <w:p>
+      <w:pPr>
+        <w:spacing w:line="276" w:lineRule="auto"/>
+        <w:jc w:val="both"/>
+      </w:pPr>
+      <w:r>
+        <w:t>Both</w:t>
+      </w:r>
+      <w:r>
+        <w:t xml:space="preserve"> parallax section</w:t>
+      </w:r>
+      <w:r>
+        <w:t>s</w:t>
       </w:r>
       <w:r>
         <w:t xml:space="preserve"> </w:t>
       </w:r>
       <w:r>
-        <w:t xml:space="preserve">I’ve created the template using their Zurb template. </w:t>
-      </w:r>
-      <w:r>
-        <w:t>As the project will be using SASS, I chose the SASS version and not the CSS.</w:t>
-      </w:r>
-      <w:r>
-        <w:t xml:space="preserve"> I’</w:t>
-      </w:r>
-      <w:r>
-        <w:t>ve gone through a</w:t>
-      </w:r>
-      <w:r>
-        <w:t xml:space="preserve"> crash course in Foundation and learnt about diffe</w:t>
-      </w:r>
-      <w:r>
-        <w:t>rent utility classes, the grid and documentation found on their website.</w:t>
-      </w:r>
-      <w:r>
-        <w:t xml:space="preserve"> This tutorial took just over 1 hour to watch. However, I’m currently looking into other tutorials, so I’m able to get a full understanding this framework. </w:t>
-      </w:r>
-    </w:p>
-    <w:p>
-      <w:pPr>
-        <w:spacing w:line="276" w:lineRule="auto"/>
-        <w:jc w:val="both"/>
-      </w:pPr>
-      <w:r>
-        <w:t>I can already see how this</w:t>
-      </w:r>
-      <w:r>
-        <w:t xml:space="preserve"> is going to benefit projects, as I’m used to creating most sites from scratch.</w:t>
-      </w:r>
-    </w:p>
-    <w:p>
-      <w:pPr>
-        <w:spacing w:line="276" w:lineRule="auto"/>
-        <w:jc w:val="both"/>
-      </w:pPr>
-    </w:p>
-    <w:p>
-      <w:pPr>
-        <w:spacing w:line="276" w:lineRule="auto"/>
-        <w:jc w:val="both"/>
-        <w:rPr>
-          <w:b/>
-        </w:rPr>
-      </w:pPr>
-      <w:r>
-        <w:rPr>
-          <w:b/>
-        </w:rPr>
-        <w:t>Wednesday 14</w:t>
-      </w:r>
-      <w:r>
-        <w:rPr>
-          <w:b/>
-          <w:vertAlign w:val="superscript"/>
-        </w:rPr>
-        <w:t>th</w:t>
-      </w:r>
-      <w:r>
-        <w:rPr>
-          <w:b/>
-        </w:rPr>
-        <w:t xml:space="preserve"> June </w:t>
-      </w:r>
-      <w:r>
-        <w:rPr>
-          <w:b/>
-        </w:rPr>
-        <w:t>1:45</w:t>
-      </w:r>
-      <w:r>
-        <w:rPr>
-          <w:b/>
-        </w:rPr>
-        <w:t>pm</w:t>
-      </w:r>
-    </w:p>
-    <w:p>
-      <w:pPr>
-        <w:spacing w:line="276" w:lineRule="auto"/>
-        <w:jc w:val="both"/>
-      </w:pPr>
-      <w:r>
-        <w:t>Started a little late today. I’m going</w:t>
-      </w:r>
-      <w:r>
-        <w:t xml:space="preserve"> through the documentation of Foundation and identifying the classes and utilities </w:t>
-      </w:r>
-      <w:r>
-        <w:t>that I’ll use within the task.</w:t>
-      </w:r>
-      <w:r>
-        <w:t xml:space="preserve"> All assets within the project folder have been commented, whenever any changes have been made.</w:t>
-      </w:r>
-      <w:r>
-        <w:t xml:space="preserve"> I want to keep the </w:t>
-      </w:r>
-      <w:r>
-        <w:t>original</w:t>
-      </w:r>
-      <w:r>
-        <w:t xml:space="preserve"> code commented out to assist in fixing any bugs.</w:t>
-      </w:r>
-    </w:p>
-    <w:p>
-      <w:pPr>
-        <w:spacing w:line="276" w:lineRule="auto"/>
-        <w:jc w:val="both"/>
-      </w:pPr>
-    </w:p>
-    <w:p>
-      <w:pPr>
-        <w:spacing w:line="276" w:lineRule="auto"/>
-        <w:jc w:val="both"/>
-        <w:rPr>
-          <w:b/>
-        </w:rPr>
-      </w:pPr>
-      <w:r>
-        <w:rPr>
-          <w:b/>
-        </w:rPr>
-        <w:t>Wednesday 14</w:t>
-      </w:r>
-      <w:r>
-        <w:rPr>
-          <w:b/>
-          <w:vertAlign w:val="superscript"/>
-        </w:rPr>
-        <w:t>th</w:t>
-      </w:r>
-      <w:r>
-        <w:rPr>
-          <w:b/>
-        </w:rPr>
-        <w:t xml:space="preserve"> June </w:t>
-      </w:r>
-      <w:r>
-        <w:rPr>
-          <w:b/>
-        </w:rPr>
-        <w:t xml:space="preserve">4pm </w:t>
-      </w:r>
-    </w:p>
-    <w:p>
-      <w:pPr>
-        <w:spacing w:line="276" w:lineRule="auto"/>
-        <w:jc w:val="both"/>
-      </w:pPr>
-      <w:r>
-        <w:t>As the landing page is requiring</w:t>
-      </w:r>
-      <w:r>
-        <w:t xml:space="preserve"> some custom styling over the Foundation framework, I’ve put any SCSS/CSS into a custom file and imported it within the </w:t>
-      </w:r>
-      <w:proofErr w:type="spellStart"/>
-      <w:proofErr w:type="gramStart"/>
-      <w:r>
-        <w:t>app.scss</w:t>
-      </w:r>
-      <w:proofErr w:type="spellEnd"/>
-      <w:proofErr w:type="gramEnd"/>
-      <w:r>
-        <w:t xml:space="preserve">. </w:t>
-      </w:r>
-      <w:r>
-        <w:t xml:space="preserve">Changes such as the colours and position </w:t>
-      </w:r>
-      <w:r>
-        <w:t>of elements have been modified.</w:t>
-      </w:r>
-    </w:p>
-    <w:p>
-      <w:pPr>
-        <w:spacing w:line="276" w:lineRule="auto"/>
-        <w:jc w:val="both"/>
-      </w:pPr>
-    </w:p>
-    <w:p>
-      <w:pPr>
-        <w:spacing w:line="276" w:lineRule="auto"/>
-        <w:jc w:val="both"/>
-      </w:pPr>
-    </w:p>
-    <w:p>
-      <w:pPr>
-        <w:spacing w:line="276" w:lineRule="auto"/>
-        <w:jc w:val="both"/>
-        <w:rPr>
-          <w:b/>
-        </w:rPr>
-      </w:pPr>
-      <w:r>
-        <w:rPr>
-          <w:b/>
-        </w:rPr>
-        <w:t>Thursday 15</w:t>
-      </w:r>
-      <w:r>
-        <w:rPr>
-          <w:b/>
-          <w:vertAlign w:val="superscript"/>
-        </w:rPr>
-        <w:t>th</w:t>
-      </w:r>
-      <w:r>
-        <w:rPr>
-          <w:b/>
-        </w:rPr>
-        <w:t xml:space="preserve"> June </w:t>
-      </w:r>
-      <w:r>
-        <w:rPr>
-          <w:b/>
-        </w:rPr>
-        <w:t>1pm</w:t>
-      </w:r>
-    </w:p>
-    <w:p>
-      <w:pPr>
-        <w:spacing w:line="276" w:lineRule="auto"/>
-        <w:jc w:val="both"/>
-      </w:pPr>
-      <w:r>
-        <w:t xml:space="preserve">Progress is going alright at the moment. The main thing holding me back is learning the </w:t>
-      </w:r>
-      <w:proofErr w:type="spellStart"/>
-      <w:r>
-        <w:t>css</w:t>
-      </w:r>
-      <w:proofErr w:type="spellEnd"/>
-      <w:r>
-        <w:t xml:space="preserve"> framework Foundation, however, it is getting there.</w:t>
-      </w:r>
-    </w:p>
-    <w:p>
-      <w:pPr>
-        <w:spacing w:line="276" w:lineRule="auto"/>
-        <w:jc w:val="both"/>
-      </w:pPr>
-      <w:r>
-        <w:t>The main structure of the site is set up and the first section (carousel slider background) is finished.</w:t>
-      </w:r>
-      <w:r>
-        <w:t xml:space="preserve"> There are some tweaks, but this shouldn’t take too long I hope. </w:t>
-      </w:r>
-      <w:r>
-        <w:t xml:space="preserve">To implement the slider as the background image took about 1 ½ hours. </w:t>
-      </w:r>
-      <w:r>
-        <w:t>There is most likely a better way of doing it, but it’s all part of the learning process.</w:t>
-      </w:r>
-    </w:p>
-    <w:p>
-      <w:pPr>
-        <w:spacing w:line="276" w:lineRule="auto"/>
-        <w:jc w:val="both"/>
-      </w:pPr>
-    </w:p>
-    <w:p>
-      <w:pPr>
-        <w:spacing w:line="276" w:lineRule="auto"/>
-        <w:jc w:val="both"/>
-        <w:rPr>
-          <w:b/>
-        </w:rPr>
-      </w:pPr>
-      <w:r>
-        <w:rPr>
-          <w:b/>
-        </w:rPr>
-        <w:t>Friday 16</w:t>
-      </w:r>
-      <w:r>
-        <w:rPr>
-          <w:b/>
-          <w:vertAlign w:val="superscript"/>
-        </w:rPr>
-        <w:t>th</w:t>
-      </w:r>
-      <w:r>
-        <w:rPr>
-          <w:b/>
-        </w:rPr>
-        <w:t xml:space="preserve"> June 10am</w:t>
-      </w:r>
-    </w:p>
-    <w:p>
-      <w:pPr>
-        <w:spacing w:line="276" w:lineRule="auto"/>
-        <w:jc w:val="both"/>
-      </w:pPr>
-      <w:r>
-        <w:t>Ma</w:t>
-      </w:r>
-      <w:r>
-        <w:t>de some updated commits to the G</w:t>
-      </w:r>
-      <w:r>
-        <w:t xml:space="preserve">it repo. </w:t>
-      </w:r>
-      <w:r>
-        <w:t xml:space="preserve">I’ve made a good start on the second section of the website by pulling in icons from Font-Awesome. </w:t>
-      </w:r>
-      <w:r>
-        <w:t xml:space="preserve">The structure is there, just need some tweaks to the styling. </w:t>
-      </w:r>
-      <w:r>
-        <w:t xml:space="preserve">Most of the second section has taken about 3 hours. </w:t>
-      </w:r>
-      <w:r>
-        <w:t xml:space="preserve">I wanted to use foundation’s grid </w:t>
-      </w:r>
-      <w:r>
-        <w:t>to help structure this section, as this section does take on a more grid-like look.</w:t>
-      </w:r>
-    </w:p>
-    <w:p>
-      <w:pPr>
-        <w:spacing w:line="276" w:lineRule="auto"/>
-        <w:jc w:val="both"/>
-      </w:pPr>
-    </w:p>
-    <w:p>
-      <w:pPr>
-        <w:spacing w:line="276" w:lineRule="auto"/>
-        <w:jc w:val="both"/>
-        <w:rPr>
-          <w:b/>
-        </w:rPr>
-      </w:pPr>
-      <w:r>
-        <w:rPr>
-          <w:b/>
-        </w:rPr>
-        <w:t>Friday 16</w:t>
-      </w:r>
-      <w:r>
-        <w:rPr>
-          <w:b/>
-          <w:vertAlign w:val="superscript"/>
-        </w:rPr>
-        <w:t>th</w:t>
-      </w:r>
-      <w:r>
-        <w:rPr>
-          <w:b/>
-        </w:rPr>
-        <w:t xml:space="preserve"> June 4pm</w:t>
-      </w:r>
-    </w:p>
-    <w:p>
-      <w:pPr>
-        <w:spacing w:line="276" w:lineRule="auto"/>
-        <w:jc w:val="both"/>
-      </w:pPr>
-      <w:r>
-        <w:t xml:space="preserve">Updated the </w:t>
-      </w:r>
-      <w:proofErr w:type="spellStart"/>
-      <w:r>
-        <w:t>Git</w:t>
-      </w:r>
-      <w:proofErr w:type="spellEnd"/>
-      <w:r>
-        <w:t xml:space="preserve"> Repo and have made more styling tweaks to the second section. </w:t>
-      </w:r>
-      <w:r>
-        <w:t xml:space="preserve">I’ve still got to crack out </w:t>
-      </w:r>
-      <w:r>
-        <w:t>optimising it for mobile</w:t>
-      </w:r>
-      <w:r>
-        <w:t xml:space="preserve"> devices</w:t>
-      </w:r>
-      <w:r>
-        <w:t xml:space="preserve">, however so far, it seems to be going well. </w:t>
-      </w:r>
-      <w:r>
-        <w:t>I found the first section</w:t>
-      </w:r>
-      <w:r>
-        <w:t xml:space="preserve"> more</w:t>
-      </w:r>
-      <w:r>
-        <w:t xml:space="preserve"> difficult</w:t>
-      </w:r>
-      <w:r>
-        <w:t xml:space="preserve"> than this one</w:t>
-      </w:r>
-      <w:r>
-        <w:t>, as I haven’t really worke</w:t>
-      </w:r>
-      <w:r>
-        <w:t>d with carousel sliders before.</w:t>
-      </w:r>
-      <w:r>
-        <w:t xml:space="preserve"> Hoping to have the second section complete by the end of the day.</w:t>
-      </w:r>
-    </w:p>
-    <w:p>
-      <w:pPr>
-        <w:spacing w:line="276" w:lineRule="auto"/>
-        <w:jc w:val="both"/>
-      </w:pPr>
-    </w:p>
-    <w:p>
-      <w:pPr>
-        <w:spacing w:line="276" w:lineRule="auto"/>
-        <w:jc w:val="both"/>
-        <w:rPr>
-          <w:b/>
-        </w:rPr>
-      </w:pPr>
-      <w:r>
-        <w:rPr>
-          <w:b/>
-        </w:rPr>
-        <w:t>Friday 16</w:t>
-      </w:r>
-      <w:r>
-        <w:rPr>
-          <w:b/>
-          <w:vertAlign w:val="superscript"/>
-        </w:rPr>
-        <w:t>th</w:t>
-      </w:r>
-      <w:r>
-        <w:rPr>
-          <w:b/>
-        </w:rPr>
-        <w:t xml:space="preserve"> June 10:30</w:t>
-      </w:r>
-      <w:r>
-        <w:rPr>
-          <w:b/>
-        </w:rPr>
-        <w:t>pm</w:t>
-      </w:r>
-    </w:p>
-    <w:p>
-      <w:pPr>
-        <w:spacing w:line="276" w:lineRule="auto"/>
-        <w:jc w:val="both"/>
-      </w:pPr>
-      <w:r>
-        <w:t xml:space="preserve">It’s taken longer than I was hoping, but I’ve fixed some issues with the styling of section 2. </w:t>
-      </w:r>
-      <w:r>
-        <w:t>It didn’</w:t>
-      </w:r>
-      <w:r>
-        <w:t>t want to align</w:t>
-      </w:r>
-      <w:r>
-        <w:t xml:space="preserve"> the top two badge</w:t>
-      </w:r>
-      <w:r>
-        <w:t xml:space="preserve">s with the rest of the content. </w:t>
-      </w:r>
-      <w:r>
-        <w:t>It was a simple class defining error.</w:t>
-      </w:r>
-      <w:r>
-        <w:t xml:space="preserve"> As Foundation is such a new learning curve, I’</w:t>
-      </w:r>
-      <w:r>
-        <w:t>m glad it’s</w:t>
-      </w:r>
-      <w:r>
-        <w:t xml:space="preserve"> pushing my abilities to achieve this project.</w:t>
-      </w:r>
-      <w:r>
-        <w:t xml:space="preserve"> Although it might not be the most efficient way of doing things, </w:t>
-      </w:r>
-      <w:r>
-        <w:t>it’</w:t>
-      </w:r>
-      <w:r>
-        <w:t>s still a way!</w:t>
-      </w:r>
-      <w:r>
-        <w:t xml:space="preserve"> It’s all part of the learning process.</w:t>
-      </w:r>
-    </w:p>
-    <w:p>
-      <w:pPr>
-        <w:spacing w:line="276" w:lineRule="auto"/>
-        <w:jc w:val="both"/>
-      </w:pPr>
-    </w:p>
-    <w:p>
-      <w:pPr>
-        <w:spacing w:line="276" w:lineRule="auto"/>
-        <w:jc w:val="both"/>
-      </w:pPr>
-    </w:p>
-    <w:p>
-      <w:pPr>
-        <w:spacing w:line="276" w:lineRule="auto"/>
-        <w:jc w:val="both"/>
-      </w:pPr>
-    </w:p>
-    <w:p>
-      <w:pPr>
-        <w:spacing w:line="276" w:lineRule="auto"/>
-        <w:jc w:val="both"/>
-      </w:pPr>
-    </w:p>
-    <w:p>
-      <w:pPr>
-        <w:spacing w:line="276" w:lineRule="auto"/>
-        <w:jc w:val="both"/>
-      </w:pPr>
+        <w:t>have</w:t>
+      </w:r>
+      <w:r>
+        <w:t xml:space="preserve"> been added to the page. </w:t>
+      </w:r>
+      <w:r>
+        <w:t xml:space="preserve">I will include animation further down the development line, but first, I need to get the structure complete and optimise it for mobile devices. </w:t>
+      </w:r>
+      <w:r>
+        <w:t>The parallax sections are currently being done using simple</w:t>
+      </w:r>
+      <w:r>
+        <w:t xml:space="preserve"> </w:t>
+      </w:r>
       <w:bookmarkStart w:id="0" w:name="_GoBack"/>
       <w:bookmarkEnd w:id="0"/>
+      <w:r>
+        <w:t>CSS</w:t>
+      </w:r>
+      <w:r>
+        <w:t xml:space="preserve"> rules. </w:t>
+      </w:r>
+      <w:r>
+        <w:t>This took about 10 minutes</w:t>
+      </w:r>
+      <w:r>
+        <w:t xml:space="preserve"> of research and 5 minutes to implement it.</w:t>
+      </w:r>
+    </w:p>
+    <w:p>
+      <w:pPr>
+        <w:spacing w:line="276" w:lineRule="auto"/>
+        <w:jc w:val="both"/>
+      </w:pPr>
+    </w:p>
+    <w:p>
+      <w:pPr>
+        <w:spacing w:line="276" w:lineRule="auto"/>
+        <w:jc w:val="both"/>
+      </w:pPr>
+    </w:p>
+    <w:p>
+      <w:pPr>
+        <w:spacing w:line="276" w:lineRule="auto"/>
+        <w:jc w:val="both"/>
+      </w:pPr>
+    </w:p>
+    <w:p>
+      <w:pPr>
+        <w:spacing w:line="276" w:lineRule="auto"/>
+        <w:jc w:val="both"/>
+      </w:pPr>
     </w:p>
     <w:sectPr>
       <w:headerReference w:type="default" r:id="rId6"/>

</xml_diff>

<commit_message>
Logbook Update, Section 3 Content and Fixed Margin Problems
</commit_message>
<xml_diff>
--- a/src/misc/documents/Logbook.docx
+++ b/src/misc/documents/Logbook.docx
@@ -1485,28 +1485,86 @@
         <w:t>The parallax sections are currently being done using simple</w:t>
       </w:r>
       <w:r>
+        <w:t xml:space="preserve"> CSS</w:t>
+      </w:r>
+      <w:r>
+        <w:t xml:space="preserve"> rules. </w:t>
+      </w:r>
+      <w:r>
+        <w:t>This took about 10 minutes</w:t>
+      </w:r>
+      <w:r>
+        <w:t xml:space="preserve"> of research and 5 minutes to implement it.</w:t>
+      </w:r>
+    </w:p>
+    <w:p>
+      <w:pPr>
+        <w:spacing w:line="276" w:lineRule="auto"/>
+        <w:jc w:val="both"/>
+      </w:pPr>
+    </w:p>
+    <w:p>
+      <w:pPr>
+        <w:spacing w:line="276" w:lineRule="auto"/>
+        <w:jc w:val="both"/>
+        <w:rPr>
+          <w:b/>
+        </w:rPr>
+      </w:pPr>
+      <w:r>
+        <w:rPr>
+          <w:b/>
+        </w:rPr>
+        <w:t>Sunday</w:t>
+      </w:r>
+      <w:r>
+        <w:rPr>
+          <w:b/>
+        </w:rPr>
+        <w:t xml:space="preserve"> 18</w:t>
+      </w:r>
+      <w:r>
+        <w:rPr>
+          <w:b/>
+          <w:vertAlign w:val="superscript"/>
+        </w:rPr>
+        <w:t>th</w:t>
+      </w:r>
+      <w:r>
+        <w:rPr>
+          <w:b/>
+        </w:rPr>
+        <w:t xml:space="preserve"> June 8pm</w:t>
+      </w:r>
+    </w:p>
+    <w:p>
+      <w:pPr>
+        <w:spacing w:line="276" w:lineRule="auto"/>
+        <w:jc w:val="both"/>
+      </w:pPr>
+      <w:r>
+        <w:t xml:space="preserve">I haven’t done much work today as it’s Father’s Day, but I have managed to add the text within section 3 of the site. </w:t>
+      </w:r>
+      <w:r>
+        <w:t xml:space="preserve">Making the small tweaks so it’s pixel-perfect is very important. </w:t>
+      </w:r>
+      <w:r>
+        <w:t>I used the Foundation Grid to split the content, which should make it easi</w:t>
+      </w:r>
+      <w:r>
+        <w:t xml:space="preserve">er when optimising for </w:t>
+      </w:r>
+      <w:r>
+        <w:t>mobile devices.</w:t>
+      </w:r>
+      <w:r>
         <w:t xml:space="preserve"> </w:t>
+      </w:r>
+      <w:r>
+        <w:t xml:space="preserve">This section took about 25 minutes to complete. </w:t>
       </w:r>
       <w:bookmarkStart w:id="0" w:name="_GoBack"/>
       <w:bookmarkEnd w:id="0"/>
-      <w:r>
-        <w:t>CSS</w:t>
-      </w:r>
-      <w:r>
-        <w:t xml:space="preserve"> rules. </w:t>
-      </w:r>
-      <w:r>
-        <w:t>This took about 10 minutes</w:t>
-      </w:r>
-      <w:r>
-        <w:t xml:space="preserve"> of research and 5 minutes to implement it.</w:t>
-      </w:r>
-    </w:p>
-    <w:p>
-      <w:pPr>
-        <w:spacing w:line="276" w:lineRule="auto"/>
-        <w:jc w:val="both"/>
-      </w:pPr>
     </w:p>
     <w:p>
       <w:pPr>

</xml_diff>

<commit_message>
Logbook Update, Changes to Section 1 Slick
</commit_message>
<xml_diff>
--- a/src/misc/documents/Logbook.docx
+++ b/src/misc/documents/Logbook.docx
@@ -99,7 +99,23 @@
         <w:jc w:val="both"/>
       </w:pPr>
       <w:r>
-        <w:t>I needed to reinstall node.js and npm, as there were some issues when trying to install npm packages.</w:t>
+        <w:t xml:space="preserve">I needed to reinstall node.js and </w:t>
+      </w:r>
+      <w:proofErr w:type="spellStart"/>
+      <w:r>
+        <w:t>npm</w:t>
+      </w:r>
+      <w:proofErr w:type="spellEnd"/>
+      <w:r>
+        <w:t xml:space="preserve">, as there were some issues when trying to install </w:t>
+      </w:r>
+      <w:proofErr w:type="spellStart"/>
+      <w:r>
+        <w:t>npm</w:t>
+      </w:r>
+      <w:proofErr w:type="spellEnd"/>
+      <w:r>
+        <w:t xml:space="preserve"> packages.</w:t>
       </w:r>
       <w:r>
         <w:t xml:space="preserve"> </w:t>
@@ -420,9 +436,11 @@
       <w:r>
         <w:t>‘</w:t>
       </w:r>
+      <w:proofErr w:type="spellStart"/>
       <w:r>
         <w:t>uglify</w:t>
       </w:r>
+      <w:proofErr w:type="spellEnd"/>
       <w:r>
         <w:t>’</w:t>
       </w:r>
@@ -676,7 +694,15 @@
         <w:t>gulp tasks have been created into one command using</w:t>
       </w:r>
       <w:r>
-        <w:t xml:space="preserve"> ‘runSequence’</w:t>
+        <w:t xml:space="preserve"> ‘</w:t>
+      </w:r>
+      <w:proofErr w:type="spellStart"/>
+      <w:r>
+        <w:t>runSequence</w:t>
+      </w:r>
+      <w:proofErr w:type="spellEnd"/>
+      <w:r>
+        <w:t>’</w:t>
       </w:r>
       <w:r>
         <w:t>.</w:t>
@@ -731,7 +757,15 @@
         <w:jc w:val="both"/>
       </w:pPr>
       <w:r>
-        <w:t xml:space="preserve">jQuery has been installed onto my machine using npm. </w:t>
+        <w:t xml:space="preserve">jQuery has been installed onto my machine using </w:t>
+      </w:r>
+      <w:proofErr w:type="spellStart"/>
+      <w:r>
+        <w:t>npm</w:t>
+      </w:r>
+      <w:proofErr w:type="spellEnd"/>
+      <w:r>
+        <w:t xml:space="preserve">. </w:t>
       </w:r>
       <w:r>
         <w:t xml:space="preserve">Previously I’ve always just implemented it within </w:t>
@@ -1084,8 +1118,15 @@
         <w:t>As the landing page is requiring</w:t>
       </w:r>
       <w:r>
-        <w:t xml:space="preserve"> some custom styling over the Foundation framework, I’ve put any SCSS/CSS into a custom file and imported it within the app.scss</w:t>
-      </w:r>
+        <w:t xml:space="preserve"> some custom styling over the Foundation framework, I’ve put any SCSS/CSS into a custom file and imported it within the </w:t>
+      </w:r>
+      <w:proofErr w:type="spellStart"/>
+      <w:proofErr w:type="gramStart"/>
+      <w:r>
+        <w:t>app.scss</w:t>
+      </w:r>
+      <w:proofErr w:type="spellEnd"/>
+      <w:proofErr w:type="gramEnd"/>
       <w:r>
         <w:t xml:space="preserve">. </w:t>
       </w:r>
@@ -1273,7 +1314,15 @@
         <w:jc w:val="both"/>
       </w:pPr>
       <w:r>
-        <w:t xml:space="preserve">Updated the Git Repo and have made more styling tweaks to the second section. </w:t>
+        <w:t xml:space="preserve">Updated the </w:t>
+      </w:r>
+      <w:proofErr w:type="spellStart"/>
+      <w:r>
+        <w:t>Git</w:t>
+      </w:r>
+      <w:proofErr w:type="spellEnd"/>
+      <w:r>
+        <w:t xml:space="preserve"> Repo and have made more styling tweaks to the second section. </w:t>
       </w:r>
       <w:r>
         <w:t xml:space="preserve">I’ve still got to crack out </w:t>
@@ -1411,8 +1460,15 @@
       <w:r>
         <w:t>_</w:t>
       </w:r>
-      <w:r>
-        <w:t>settings.scss file and the custom stylesheet is coming in seriously useful.</w:t>
+      <w:proofErr w:type="spellStart"/>
+      <w:proofErr w:type="gramStart"/>
+      <w:r>
+        <w:t>settings.scss</w:t>
+      </w:r>
+      <w:proofErr w:type="spellEnd"/>
+      <w:proofErr w:type="gramEnd"/>
+      <w:r>
+        <w:t xml:space="preserve"> file and the custom stylesheet is coming in seriously useful.</w:t>
       </w:r>
     </w:p>
     <w:p>
@@ -1563,8 +1619,87 @@
       <w:r>
         <w:t xml:space="preserve">This section took about 25 minutes to complete. </w:t>
       </w:r>
+    </w:p>
+    <w:p>
+      <w:pPr>
+        <w:spacing w:line="276" w:lineRule="auto"/>
+        <w:jc w:val="both"/>
+      </w:pPr>
+      <w:r>
+        <w:t xml:space="preserve">There was also a margin issue with the Slick plugin. </w:t>
+      </w:r>
+      <w:r>
+        <w:t>I was meant to set ‘</w:t>
+      </w:r>
+      <w:r>
+        <w:t>arrows</w:t>
+      </w:r>
+      <w:r>
+        <w:t xml:space="preserve">: false’, however I spelt ‘arrows’ as ‘arrow’. </w:t>
+      </w:r>
+      <w:r>
+        <w:t>This was causing another 20px to the right side of the page.</w:t>
+      </w:r>
+      <w:r>
+        <w:t xml:space="preserve"> I used </w:t>
+      </w:r>
+      <w:r>
+        <w:t xml:space="preserve">Chrome’s </w:t>
+      </w:r>
+      <w:r>
+        <w:t>developer tools to identify the problem and highlight the extra content.</w:t>
+      </w:r>
+    </w:p>
+    <w:p>
+      <w:pPr>
+        <w:spacing w:line="276" w:lineRule="auto"/>
+        <w:jc w:val="both"/>
+      </w:pPr>
+    </w:p>
+    <w:p>
+      <w:pPr>
+        <w:spacing w:line="276" w:lineRule="auto"/>
+        <w:jc w:val="both"/>
+        <w:rPr>
+          <w:b/>
+        </w:rPr>
+      </w:pPr>
+      <w:r>
+        <w:rPr>
+          <w:b/>
+        </w:rPr>
+        <w:t>Monday 19</w:t>
+      </w:r>
+      <w:r>
+        <w:rPr>
+          <w:b/>
+          <w:vertAlign w:val="superscript"/>
+        </w:rPr>
+        <w:t>th</w:t>
+      </w:r>
+      <w:r>
+        <w:rPr>
+          <w:b/>
+        </w:rPr>
+        <w:t xml:space="preserve"> June 12pm</w:t>
+      </w:r>
+    </w:p>
+    <w:p>
+      <w:pPr>
+        <w:spacing w:line="276" w:lineRule="auto"/>
+        <w:jc w:val="both"/>
+        <w:rPr>
+          <w:b/>
+        </w:rPr>
+      </w:pPr>
       <w:bookmarkStart w:id="0" w:name="_GoBack"/>
       <w:bookmarkEnd w:id="0"/>
+    </w:p>
+    <w:p>
+      <w:pPr>
+        <w:spacing w:line="276" w:lineRule="auto"/>
+        <w:jc w:val="both"/>
+      </w:pPr>
     </w:p>
     <w:p>
       <w:pPr>

</xml_diff>

<commit_message>
Logbook Update - 19th June
</commit_message>
<xml_diff>
--- a/src/misc/documents/Logbook.docx
+++ b/src/misc/documents/Logbook.docx
@@ -1688,9 +1688,58 @@
       <w:pPr>
         <w:spacing w:line="276" w:lineRule="auto"/>
         <w:jc w:val="both"/>
-        <w:rPr>
-          <w:b/>
-        </w:rPr>
+      </w:pPr>
+      <w:r>
+        <w:t xml:space="preserve">So I may have been using Foundation’s split buttons to </w:t>
+      </w:r>
+      <w:r>
+        <w:t xml:space="preserve">implement the call-to-action buttons on the first section of the site. </w:t>
+      </w:r>
+      <w:r>
+        <w:t>I’ve looked into using the font-awesome ones and changed the angle to ‘0’.</w:t>
+      </w:r>
+      <w:r>
+        <w:t xml:space="preserve"> I needed to change some styling and HTML to implement it correctly. This took around 30-40 minutes. </w:t>
+      </w:r>
+    </w:p>
+    <w:p>
+      <w:pPr>
+        <w:spacing w:line="276" w:lineRule="auto"/>
+        <w:jc w:val="both"/>
+      </w:pPr>
+    </w:p>
+    <w:p>
+      <w:pPr>
+        <w:spacing w:line="276" w:lineRule="auto"/>
+        <w:jc w:val="both"/>
+        <w:rPr>
+          <w:b/>
+        </w:rPr>
+      </w:pPr>
+      <w:r>
+        <w:rPr>
+          <w:b/>
+        </w:rPr>
+        <w:t>Monday 19</w:t>
+      </w:r>
+      <w:r>
+        <w:rPr>
+          <w:b/>
+          <w:vertAlign w:val="superscript"/>
+        </w:rPr>
+        <w:t>th</w:t>
+      </w:r>
+      <w:r>
+        <w:rPr>
+          <w:b/>
+        </w:rPr>
+        <w:t xml:space="preserve"> June 4pm </w:t>
+      </w:r>
+    </w:p>
+    <w:p>
+      <w:pPr>
+        <w:spacing w:line="276" w:lineRule="auto"/>
+        <w:jc w:val="both"/>
       </w:pPr>
       <w:bookmarkStart w:id="0" w:name="_GoBack"/>
       <w:bookmarkEnd w:id="0"/>

</xml_diff>